<commit_message>
Edits on A1. Fixing report format
</commit_message>
<xml_diff>
--- a/TechReport/referat.docx
+++ b/TechReport/referat.docx
@@ -7,17 +7,15 @@
         <w:ind w:left="1008" w:hanging="288"/>
         <w:jc w:val="center"/>
         <w:rPr>
-          <w:rFonts w:ascii="Times New Roman" w:hAnsi="Times New Roman" w:cs="Times New Roman"/>
+          <w:rFonts w:cs="Times New Roman"/>
           <w:b/>
-          <w:sz w:val="28"/>
           <w:szCs w:val="28"/>
         </w:rPr>
       </w:pPr>
       <w:r>
         <w:rPr>
-          <w:rFonts w:ascii="Times New Roman" w:hAnsi="Times New Roman" w:cs="Times New Roman"/>
+          <w:rFonts w:cs="Times New Roman"/>
           <w:b/>
-          <w:sz w:val="28"/>
           <w:szCs w:val="28"/>
         </w:rPr>
         <w:t>РЕФЕРАТ</w:t>
@@ -27,9 +25,8 @@
       <w:pPr>
         <w:ind w:firstLine="0"/>
         <w:rPr>
-          <w:rFonts w:ascii="Times New Roman" w:hAnsi="Times New Roman" w:cs="Times New Roman"/>
+          <w:rFonts w:cs="Times New Roman"/>
           <w:b/>
-          <w:sz w:val="28"/>
           <w:szCs w:val="28"/>
         </w:rPr>
       </w:pPr>
@@ -39,18 +36,65 @@
         <w:ind w:firstLine="0"/>
         <w:jc w:val="center"/>
         <w:rPr>
-          <w:rFonts w:ascii="Times New Roman" w:hAnsi="Times New Roman" w:cs="Times New Roman"/>
-          <w:sz w:val="28"/>
+          <w:rFonts w:cs="Times New Roman"/>
           <w:szCs w:val="28"/>
         </w:rPr>
       </w:pPr>
       <w:r>
         <w:rPr>
-          <w:rFonts w:ascii="Times New Roman" w:hAnsi="Times New Roman" w:cs="Times New Roman"/>
-          <w:sz w:val="28"/>
-          <w:szCs w:val="28"/>
-        </w:rPr>
-        <w:t>Пояснительная записка – ХХХ с., ХХ рис., Х табл., ХХ источников</w:t>
+          <w:rFonts w:cs="Times New Roman"/>
+          <w:szCs w:val="28"/>
+        </w:rPr>
+        <w:t>Пояснительная записка</w:t>
+      </w:r>
+      <w:r>
+        <w:rPr>
+          <w:rFonts w:cs="Times New Roman"/>
+          <w:szCs w:val="28"/>
+        </w:rPr>
+        <w:t xml:space="preserve"> </w:t>
+      </w:r>
+      <w:r>
+        <w:rPr>
+          <w:rFonts w:cs="Times New Roman"/>
+          <w:szCs w:val="28"/>
+        </w:rPr>
+        <w:t>120</w:t>
+      </w:r>
+      <w:r>
+        <w:rPr>
+          <w:rFonts w:cs="Times New Roman"/>
+          <w:szCs w:val="28"/>
+        </w:rPr>
+        <w:t xml:space="preserve"> с., </w:t>
+      </w:r>
+      <w:r>
+        <w:rPr>
+          <w:rFonts w:cs="Times New Roman"/>
+          <w:szCs w:val="28"/>
+        </w:rPr>
+        <w:t>21 рис., 11</w:t>
+      </w:r>
+      <w:r>
+        <w:rPr>
+          <w:rFonts w:cs="Times New Roman"/>
+          <w:szCs w:val="28"/>
+        </w:rPr>
+        <w:t xml:space="preserve"> табл., </w:t>
+      </w:r>
+      <w:r>
+        <w:rPr>
+          <w:rFonts w:cs="Times New Roman"/>
+          <w:szCs w:val="28"/>
+        </w:rPr>
+        <w:t>18</w:t>
+      </w:r>
+      <w:r>
+        <w:rPr>
+          <w:rFonts w:cs="Times New Roman"/>
+          <w:szCs w:val="28"/>
+        </w:rPr>
+        <w:t xml:space="preserve"> источников</w:t>
       </w:r>
     </w:p>
     <w:p>
@@ -58,9 +102,44 @@
         <w:ind w:firstLine="0"/>
         <w:jc w:val="center"/>
         <w:rPr>
-          <w:rFonts w:ascii="Times New Roman" w:hAnsi="Times New Roman" w:cs="Times New Roman"/>
+          <w:rFonts w:cs="Times New Roman"/>
+          <w:szCs w:val="28"/>
+          <w:lang w:val="en-US"/>
+        </w:rPr>
+      </w:pPr>
+      <w:r>
+        <w:rPr>
+          <w:rFonts w:cs="Times New Roman"/>
+          <w:szCs w:val="28"/>
+        </w:rPr>
+        <w:t>ПРОГРАММНОЕ СРЕДСТВО, ИЗОБРАЖЕНИЯ, ОБРАБОТКА ИЗОБРАЖЕНИЙ, ПАНОРАМА, ИНТЕРФЕЙС</w:t>
+      </w:r>
+    </w:p>
+    <w:p>
+      <w:pPr>
+        <w:ind w:firstLine="0"/>
+        <w:jc w:val="center"/>
+        <w:rPr>
+          <w:rFonts w:cs="Times New Roman"/>
+          <w:szCs w:val="28"/>
+        </w:rPr>
+      </w:pPr>
+    </w:p>
+    <w:p>
+      <w:pPr>
+        <w:jc w:val="both"/>
+      </w:pPr>
+      <w:r>
+        <w:t>Цель работы – разработка программного средства для автоматизированного синтеза панорам на основе предоставленных изображений.</w:t>
+      </w:r>
+    </w:p>
+    <w:p>
+      <w:pPr>
+        <w:ind w:firstLine="0"/>
+        <w:jc w:val="center"/>
+        <w:rPr>
+          <w:rFonts w:cs="Times New Roman"/>
           <w:b/>
-          <w:sz w:val="28"/>
           <w:szCs w:val="28"/>
         </w:rPr>
       </w:pPr>
@@ -470,12 +549,14 @@
   <w:style w:type="paragraph" w:default="1" w:styleId="Normal">
     <w:name w:val="Normal"/>
     <w:qFormat/>
-    <w:rsid w:val="00C2226A"/>
+    <w:rsid w:val="006B29C2"/>
     <w:pPr>
       <w:spacing w:after="0" w:line="240" w:lineRule="auto"/>
       <w:ind w:firstLine="709"/>
     </w:pPr>
     <w:rPr>
+      <w:rFonts w:ascii="Times New Roman" w:hAnsi="Times New Roman"/>
+      <w:sz w:val="28"/>
       <w:lang w:val="ru-RU"/>
     </w:rPr>
   </w:style>

</xml_diff>